<commit_message>
feat: update code and presentation
</commit_message>
<xml_diff>
--- a/Unidad_4/Guia.docx
+++ b/Unidad_4/Guia.docx
@@ -533,6 +533,12 @@
         </w:rPr>
         <w:t>Usaremos los Hooks</w:t>
       </w:r>
+      <w:r>
+        <w:rPr>
+          <w:lang w:val="es-EC"/>
+        </w:rPr>
+        <w:t>:</w:t>
+      </w:r>
     </w:p>
     <w:p>
       <w:pPr>
@@ -573,7 +579,19 @@
         <w:rPr>
           <w:lang w:val="es-EC"/>
         </w:rPr>
-        <w:t>useLayout para precargar los datos cuando se tiene un ID en el URL.</w:t>
+        <w:t>useLayout</w:t>
+      </w:r>
+      <w:r>
+        <w:rPr>
+          <w:lang w:val="es-EC"/>
+        </w:rPr>
+        <w:t>,</w:t>
+      </w:r>
+      <w:r>
+        <w:rPr>
+          <w:lang w:val="es-EC"/>
+        </w:rPr>
+        <w:t xml:space="preserve"> para precargar los datos cuando se tiene un ID en el URL.</w:t>
       </w:r>
     </w:p>
     <w:p>
@@ -591,7 +609,19 @@
         <w:rPr>
           <w:lang w:val="es-EC"/>
         </w:rPr>
-        <w:t>useMemo para hacer que un componente custom cambie solo cuando verified cambia.</w:t>
+        <w:t>useMemo</w:t>
+      </w:r>
+      <w:r>
+        <w:rPr>
+          <w:lang w:val="es-EC"/>
+        </w:rPr>
+        <w:t>,</w:t>
+      </w:r>
+      <w:r>
+        <w:rPr>
+          <w:lang w:val="es-EC"/>
+        </w:rPr>
+        <w:t xml:space="preserve"> para hacer que un componente custom cambie solo cuando verified cambia.</w:t>
       </w:r>
     </w:p>
     <w:p>
@@ -628,7 +658,19 @@
           <w:lang w:val="es-EC"/>
         </w:rPr>
         <w:lastRenderedPageBreak/>
-        <w:t xml:space="preserve">useEffect </w:t>
+        <w:t>useEffect</w:t>
+      </w:r>
+      <w:r>
+        <w:rPr>
+          <w:lang w:val="es-EC"/>
+        </w:rPr>
+        <w:t>,</w:t>
+      </w:r>
+      <w:r>
+        <w:rPr>
+          <w:lang w:val="es-EC"/>
+        </w:rPr>
+        <w:t xml:space="preserve"> </w:t>
       </w:r>
       <w:r>
         <w:rPr>
@@ -2378,6 +2420,23 @@
 </file>
 
 <file path=customXml/item1.xml><?xml version="1.0" encoding="utf-8"?>
+<p:properties xmlns:p="http://schemas.microsoft.com/office/2006/metadata/properties" xmlns:xsi="http://www.w3.org/2001/XMLSchema-instance" xmlns:pc="http://schemas.microsoft.com/office/infopath/2007/PartnerControls">
+  <documentManagement>
+    <_activity xmlns="98b3f1ad-107c-497c-bb15-64aaebc89f52" xsi:nil="true"/>
+  </documentManagement>
+</p:properties>
+</file>
+
+<file path=customXml/item2.xml><?xml version="1.0" encoding="utf-8"?>
+<?mso-contentType ?>
+<FormTemplates xmlns="http://schemas.microsoft.com/sharepoint/v3/contenttype/forms">
+  <Display>DocumentLibraryForm</Display>
+  <Edit>DocumentLibraryForm</Edit>
+  <New>DocumentLibraryForm</New>
+</FormTemplates>
+</file>
+
+<file path=customXml/item3.xml><?xml version="1.0" encoding="utf-8"?>
 <ct:contentTypeSchema xmlns:ct="http://schemas.microsoft.com/office/2006/metadata/contentType" xmlns:ma="http://schemas.microsoft.com/office/2006/metadata/properties/metaAttributes" ct:_="" ma:_="" ma:contentTypeName="Documento" ma:contentTypeID="0x0101000ABC46EDA268834388609BD5B286F917" ma:contentTypeVersion="17" ma:contentTypeDescription="Crear nuevo documento." ma:contentTypeScope="" ma:versionID="b8ef759d716670bba47381dcbb7cab08">
   <xsd:schema xmlns:xsd="http://www.w3.org/2001/XMLSchema" xmlns:xs="http://www.w3.org/2001/XMLSchema" xmlns:p="http://schemas.microsoft.com/office/2006/metadata/properties" xmlns:ns3="98b3f1ad-107c-497c-bb15-64aaebc89f52" xmlns:ns4="a0690ee9-4047-4223-84b2-6b02f926f5d8" targetNamespace="http://schemas.microsoft.com/office/2006/metadata/properties" ma:root="true" ma:fieldsID="f0548e293e02a81e2d97140f47270d75" ns3:_="" ns4:_="">
     <xsd:import namespace="98b3f1ad-107c-497c-bb15-64aaebc89f52"/>
@@ -2624,24 +2683,25 @@
 </ct:contentTypeSchema>
 </file>
 
-<file path=customXml/item2.xml><?xml version="1.0" encoding="utf-8"?>
-<?mso-contentType ?>
-<FormTemplates xmlns="http://schemas.microsoft.com/sharepoint/v3/contenttype/forms">
-  <Display>DocumentLibraryForm</Display>
-  <Edit>DocumentLibraryForm</Edit>
-  <New>DocumentLibraryForm</New>
-</FormTemplates>
+<file path=customXml/itemProps1.xml><?xml version="1.0" encoding="utf-8"?>
+<ds:datastoreItem xmlns:ds="http://schemas.openxmlformats.org/officeDocument/2006/customXml" ds:itemID="{1A62B62A-6829-43EA-BA4A-C7555935955E}">
+  <ds:schemaRefs>
+    <ds:schemaRef ds:uri="http://schemas.microsoft.com/office/2006/metadata/properties"/>
+    <ds:schemaRef ds:uri="http://schemas.microsoft.com/office/infopath/2007/PartnerControls"/>
+    <ds:schemaRef ds:uri="98b3f1ad-107c-497c-bb15-64aaebc89f52"/>
+  </ds:schemaRefs>
+</ds:datastoreItem>
 </file>
 
-<file path=customXml/item3.xml><?xml version="1.0" encoding="utf-8"?>
-<p:properties xmlns:p="http://schemas.microsoft.com/office/2006/metadata/properties" xmlns:xsi="http://www.w3.org/2001/XMLSchema-instance" xmlns:pc="http://schemas.microsoft.com/office/infopath/2007/PartnerControls">
-  <documentManagement>
-    <_activity xmlns="98b3f1ad-107c-497c-bb15-64aaebc89f52" xsi:nil="true"/>
-  </documentManagement>
-</p:properties>
+<file path=customXml/itemProps2.xml><?xml version="1.0" encoding="utf-8"?>
+<ds:datastoreItem xmlns:ds="http://schemas.openxmlformats.org/officeDocument/2006/customXml" ds:itemID="{4D7E8EF9-EC78-4755-A440-C4783DEAF1FB}">
+  <ds:schemaRefs>
+    <ds:schemaRef ds:uri="http://schemas.microsoft.com/sharepoint/v3/contenttype/forms"/>
+  </ds:schemaRefs>
+</ds:datastoreItem>
 </file>
 
-<file path=customXml/itemProps1.xml><?xml version="1.0" encoding="utf-8"?>
+<file path=customXml/itemProps3.xml><?xml version="1.0" encoding="utf-8"?>
 <ds:datastoreItem xmlns:ds="http://schemas.openxmlformats.org/officeDocument/2006/customXml" ds:itemID="{36DE4FEC-864C-4CE9-A6A3-4C698DBCCE1B}">
   <ds:schemaRefs>
     <ds:schemaRef ds:uri="http://schemas.microsoft.com/office/2006/metadata/contentType"/>
@@ -2658,22 +2718,4 @@
     <ds:schemaRef ds:uri="http://schemas.microsoft.com/internal/obd"/>
   </ds:schemaRefs>
 </ds:datastoreItem>
-</file>
-
-<file path=customXml/itemProps2.xml><?xml version="1.0" encoding="utf-8"?>
-<ds:datastoreItem xmlns:ds="http://schemas.openxmlformats.org/officeDocument/2006/customXml" ds:itemID="{4D7E8EF9-EC78-4755-A440-C4783DEAF1FB}">
-  <ds:schemaRefs>
-    <ds:schemaRef ds:uri="http://schemas.microsoft.com/sharepoint/v3/contenttype/forms"/>
-  </ds:schemaRefs>
-</ds:datastoreItem>
-</file>
-
-<file path=customXml/itemProps3.xml><?xml version="1.0" encoding="utf-8"?>
-<ds:datastoreItem xmlns:ds="http://schemas.openxmlformats.org/officeDocument/2006/customXml" ds:itemID="{1A62B62A-6829-43EA-BA4A-C7555935955E}">
-  <ds:schemaRefs>
-    <ds:schemaRef ds:uri="http://schemas.microsoft.com/office/2006/metadata/properties"/>
-    <ds:schemaRef ds:uri="http://schemas.microsoft.com/office/infopath/2007/PartnerControls"/>
-    <ds:schemaRef ds:uri="98b3f1ad-107c-497c-bb15-64aaebc89f52"/>
-  </ds:schemaRefs>
-</ds:datastoreItem>
 </file>
</xml_diff>

<commit_message>
feat: finish guide module 4
</commit_message>
<xml_diff>
--- a/Unidad_4/Guia.docx
+++ b/Unidad_4/Guia.docx
@@ -555,7 +555,7 @@
         <w:rPr>
           <w:lang w:val="es-EC"/>
         </w:rPr>
-        <w:t>useReducer</w:t>
+        <w:t>useState</w:t>
       </w:r>
       <w:r>
         <w:rPr>
@@ -677,6 +677,235 @@
           <w:lang w:val="es-EC"/>
         </w:rPr>
         <w:t>para invocar la función de focus del valor de hook ref solo cuando la página se monta por primera vez.</w:t>
+      </w:r>
+    </w:p>
+    <w:p>
+      <w:pPr>
+        <w:rPr>
+          <w:lang w:val="es-EC"/>
+        </w:rPr>
+      </w:pPr>
+      <w:r>
+        <w:rPr>
+          <w:lang w:val="es-EC"/>
+        </w:rPr>
+        <w:t>Cambios:</w:t>
+      </w:r>
+    </w:p>
+    <w:p>
+      <w:pPr>
+        <w:pStyle w:val="ListParagraph"/>
+        <w:numPr>
+          <w:ilvl w:val="0"/>
+          <w:numId w:val="5"/>
+        </w:numPr>
+        <w:rPr>
+          <w:lang w:val="es-EC"/>
+        </w:rPr>
+      </w:pPr>
+      <w:r>
+        <w:rPr>
+          <w:lang w:val="es-EC"/>
+        </w:rPr>
+        <w:t>use “$” para facilitar el uso de condicionales en tailwind y explicar porque un usar template en clases Tailwind.</w:t>
+      </w:r>
+    </w:p>
+    <w:p>
+      <w:pPr>
+        <w:pStyle w:val="ListParagraph"/>
+        <w:numPr>
+          <w:ilvl w:val="0"/>
+          <w:numId w:val="5"/>
+        </w:numPr>
+        <w:rPr>
+          <w:lang w:val="es-EC"/>
+        </w:rPr>
+      </w:pPr>
+      <w:r>
+        <w:rPr>
+          <w:lang w:val="es-EC"/>
+        </w:rPr>
+        <w:t>usar Zod</w:t>
+      </w:r>
+      <w:r>
+        <w:rPr>
+          <w:lang w:val="es-EC"/>
+        </w:rPr>
+        <w:t xml:space="preserve"> para definir las clases y colocar todos los types en “types” incluyendo los Loaders.</w:t>
+      </w:r>
+    </w:p>
+    <w:p>
+      <w:pPr>
+        <w:pStyle w:val="ListParagraph"/>
+        <w:numPr>
+          <w:ilvl w:val="0"/>
+          <w:numId w:val="5"/>
+        </w:numPr>
+        <w:rPr>
+          <w:lang w:val="es-EC"/>
+        </w:rPr>
+      </w:pPr>
+      <w:r>
+        <w:rPr>
+          <w:lang w:val="es-EC"/>
+        </w:rPr>
+        <w:t>Crear los componentes de los inputs: Check, Input, Number, Verified.</w:t>
+      </w:r>
+    </w:p>
+    <w:p>
+      <w:pPr>
+        <w:pStyle w:val="ListParagraph"/>
+        <w:numPr>
+          <w:ilvl w:val="0"/>
+          <w:numId w:val="5"/>
+        </w:numPr>
+        <w:rPr>
+          <w:lang w:val="es-EC"/>
+        </w:rPr>
+      </w:pPr>
+      <w:r>
+        <w:rPr>
+          <w:lang w:val="es-EC"/>
+        </w:rPr>
+        <w:t>Crear la nueva vista “form” dentro de “pages/users” y usar los componentes. Usar los hooks necesarios dejar el guardado para el final.</w:t>
+      </w:r>
+    </w:p>
+    <w:p>
+      <w:pPr>
+        <w:pStyle w:val="ListParagraph"/>
+        <w:numPr>
+          <w:ilvl w:val="0"/>
+          <w:numId w:val="5"/>
+        </w:numPr>
+        <w:rPr>
+          <w:lang w:val="es-EC"/>
+        </w:rPr>
+      </w:pPr>
+      <w:r>
+        <w:rPr>
+          <w:lang w:val="es-EC"/>
+        </w:rPr>
+        <w:t>Crear una función en “api” para guardar usuario.</w:t>
+      </w:r>
+    </w:p>
+    <w:p>
+      <w:pPr>
+        <w:pStyle w:val="ListParagraph"/>
+        <w:numPr>
+          <w:ilvl w:val="0"/>
+          <w:numId w:val="5"/>
+        </w:numPr>
+        <w:rPr>
+          <w:lang w:val="es-EC"/>
+        </w:rPr>
+      </w:pPr>
+      <w:r>
+        <w:rPr>
+          <w:lang w:val="es-EC"/>
+        </w:rPr>
+        <w:t>Implementar DataSourse Repository.</w:t>
+      </w:r>
+      <w:r>
+        <w:rPr>
+          <w:lang w:val="es-EC"/>
+        </w:rPr>
+        <w:t xml:space="preserve"> Explicar sus beneficios</w:t>
+      </w:r>
+    </w:p>
+    <w:p>
+      <w:pPr>
+        <w:pStyle w:val="ListParagraph"/>
+        <w:numPr>
+          <w:ilvl w:val="1"/>
+          <w:numId w:val="5"/>
+        </w:numPr>
+        <w:rPr>
+          <w:lang w:val="es-EC"/>
+        </w:rPr>
+      </w:pPr>
+      <w:r>
+        <w:rPr>
+          <w:lang w:val="es-EC"/>
+        </w:rPr>
+        <w:t>Crear carpeta “domain” para las clases abstracttas, impl para implementacion.</w:t>
+      </w:r>
+    </w:p>
+    <w:p>
+      <w:pPr>
+        <w:pStyle w:val="ListParagraph"/>
+        <w:numPr>
+          <w:ilvl w:val="1"/>
+          <w:numId w:val="5"/>
+        </w:numPr>
+        <w:rPr>
+          <w:lang w:val="es-EC"/>
+        </w:rPr>
+      </w:pPr>
+      <w:r>
+        <w:rPr>
+          <w:lang w:val="es-EC"/>
+        </w:rPr>
+        <w:t>En</w:t>
+      </w:r>
+      <w:r>
+        <w:rPr>
+          <w:lang w:val="es-EC"/>
+        </w:rPr>
+        <w:t xml:space="preserve"> domain solo crear la carpeta “ds” para colocar el archivo “DataDS” que se implementará por LocalStorage</w:t>
+      </w:r>
+    </w:p>
+    <w:p>
+      <w:pPr>
+        <w:pStyle w:val="ListParagraph"/>
+        <w:numPr>
+          <w:ilvl w:val="1"/>
+          <w:numId w:val="5"/>
+        </w:numPr>
+        <w:rPr>
+          <w:lang w:val="es-EC"/>
+        </w:rPr>
+      </w:pPr>
+      <w:r>
+        <w:rPr>
+          <w:lang w:val="es-EC"/>
+        </w:rPr>
+        <w:t>En impl crear “ds” donde estará la implementación de LocalStorage, en “repo” crear la clase que usara el DS recibido por el constructor.</w:t>
+      </w:r>
+    </w:p>
+    <w:p>
+      <w:pPr>
+        <w:pStyle w:val="ListParagraph"/>
+        <w:numPr>
+          <w:ilvl w:val="1"/>
+          <w:numId w:val="5"/>
+        </w:numPr>
+        <w:rPr>
+          <w:lang w:val="es-EC"/>
+        </w:rPr>
+      </w:pPr>
+      <w:r>
+        <w:rPr>
+          <w:lang w:val="es-EC"/>
+        </w:rPr>
+        <w:t>Crear un archivo para exportar el DataSourceImpl.</w:t>
+      </w:r>
+    </w:p>
+    <w:p>
+      <w:pPr>
+        <w:pStyle w:val="ListParagraph"/>
+        <w:numPr>
+          <w:ilvl w:val="1"/>
+          <w:numId w:val="5"/>
+        </w:numPr>
+        <w:rPr>
+          <w:lang w:val="es-EC"/>
+        </w:rPr>
+      </w:pPr>
+      <w:r>
+        <w:rPr>
+          <w:lang w:val="es-EC"/>
+        </w:rPr>
+        <w:t>Conectar todo con el nuevo datasoruce en los loaders.</w:t>
       </w:r>
     </w:p>
     <w:sectPr>
@@ -1031,6 +1260,119 @@
     </w:lvl>
   </w:abstractNum>
   <w:abstractNum w:abstractNumId="3" w15:restartNumberingAfterBreak="0">
+    <w:nsid w:val="73182DD0"/>
+    <w:multiLevelType w:val="hybridMultilevel"/>
+    <w:tmpl w:val="935CDAB2"/>
+    <w:lvl w:ilvl="0" w:tplc="04090001">
+      <w:start w:val="1"/>
+      <w:numFmt w:val="bullet"/>
+      <w:lvlText w:val=""/>
+      <w:lvlJc w:val="left"/>
+      <w:pPr>
+        <w:ind w:left="720" w:hanging="360"/>
+      </w:pPr>
+      <w:rPr>
+        <w:rFonts w:ascii="Symbol" w:hAnsi="Symbol" w:hint="default"/>
+      </w:rPr>
+    </w:lvl>
+    <w:lvl w:ilvl="1" w:tplc="04090003">
+      <w:start w:val="1"/>
+      <w:numFmt w:val="bullet"/>
+      <w:lvlText w:val="o"/>
+      <w:lvlJc w:val="left"/>
+      <w:pPr>
+        <w:ind w:left="1440" w:hanging="360"/>
+      </w:pPr>
+      <w:rPr>
+        <w:rFonts w:ascii="Courier New" w:hAnsi="Courier New" w:cs="Courier New" w:hint="default"/>
+      </w:rPr>
+    </w:lvl>
+    <w:lvl w:ilvl="2" w:tplc="04090005" w:tentative="1">
+      <w:start w:val="1"/>
+      <w:numFmt w:val="bullet"/>
+      <w:lvlText w:val=""/>
+      <w:lvlJc w:val="left"/>
+      <w:pPr>
+        <w:ind w:left="2160" w:hanging="360"/>
+      </w:pPr>
+      <w:rPr>
+        <w:rFonts w:ascii="Wingdings" w:hAnsi="Wingdings" w:hint="default"/>
+      </w:rPr>
+    </w:lvl>
+    <w:lvl w:ilvl="3" w:tplc="04090001" w:tentative="1">
+      <w:start w:val="1"/>
+      <w:numFmt w:val="bullet"/>
+      <w:lvlText w:val=""/>
+      <w:lvlJc w:val="left"/>
+      <w:pPr>
+        <w:ind w:left="2880" w:hanging="360"/>
+      </w:pPr>
+      <w:rPr>
+        <w:rFonts w:ascii="Symbol" w:hAnsi="Symbol" w:hint="default"/>
+      </w:rPr>
+    </w:lvl>
+    <w:lvl w:ilvl="4" w:tplc="04090003" w:tentative="1">
+      <w:start w:val="1"/>
+      <w:numFmt w:val="bullet"/>
+      <w:lvlText w:val="o"/>
+      <w:lvlJc w:val="left"/>
+      <w:pPr>
+        <w:ind w:left="3600" w:hanging="360"/>
+      </w:pPr>
+      <w:rPr>
+        <w:rFonts w:ascii="Courier New" w:hAnsi="Courier New" w:cs="Courier New" w:hint="default"/>
+      </w:rPr>
+    </w:lvl>
+    <w:lvl w:ilvl="5" w:tplc="04090005" w:tentative="1">
+      <w:start w:val="1"/>
+      <w:numFmt w:val="bullet"/>
+      <w:lvlText w:val=""/>
+      <w:lvlJc w:val="left"/>
+      <w:pPr>
+        <w:ind w:left="4320" w:hanging="360"/>
+      </w:pPr>
+      <w:rPr>
+        <w:rFonts w:ascii="Wingdings" w:hAnsi="Wingdings" w:hint="default"/>
+      </w:rPr>
+    </w:lvl>
+    <w:lvl w:ilvl="6" w:tplc="04090001" w:tentative="1">
+      <w:start w:val="1"/>
+      <w:numFmt w:val="bullet"/>
+      <w:lvlText w:val=""/>
+      <w:lvlJc w:val="left"/>
+      <w:pPr>
+        <w:ind w:left="5040" w:hanging="360"/>
+      </w:pPr>
+      <w:rPr>
+        <w:rFonts w:ascii="Symbol" w:hAnsi="Symbol" w:hint="default"/>
+      </w:rPr>
+    </w:lvl>
+    <w:lvl w:ilvl="7" w:tplc="04090003" w:tentative="1">
+      <w:start w:val="1"/>
+      <w:numFmt w:val="bullet"/>
+      <w:lvlText w:val="o"/>
+      <w:lvlJc w:val="left"/>
+      <w:pPr>
+        <w:ind w:left="5760" w:hanging="360"/>
+      </w:pPr>
+      <w:rPr>
+        <w:rFonts w:ascii="Courier New" w:hAnsi="Courier New" w:cs="Courier New" w:hint="default"/>
+      </w:rPr>
+    </w:lvl>
+    <w:lvl w:ilvl="8" w:tplc="04090005" w:tentative="1">
+      <w:start w:val="1"/>
+      <w:numFmt w:val="bullet"/>
+      <w:lvlText w:val=""/>
+      <w:lvlJc w:val="left"/>
+      <w:pPr>
+        <w:ind w:left="6480" w:hanging="360"/>
+      </w:pPr>
+      <w:rPr>
+        <w:rFonts w:ascii="Wingdings" w:hAnsi="Wingdings" w:hint="default"/>
+      </w:rPr>
+    </w:lvl>
+  </w:abstractNum>
+  <w:abstractNum w:abstractNumId="4" w15:restartNumberingAfterBreak="0">
     <w:nsid w:val="78813805"/>
     <w:multiLevelType w:val="hybridMultilevel"/>
     <w:tmpl w:val="CA34DD60"/>
@@ -1144,7 +1486,7 @@
     </w:lvl>
   </w:abstractNum>
   <w:num w:numId="1" w16cid:durableId="562906693">
-    <w:abstractNumId w:val="3"/>
+    <w:abstractNumId w:val="4"/>
   </w:num>
   <w:num w:numId="2" w16cid:durableId="666785652">
     <w:abstractNumId w:val="1"/>
@@ -1154,6 +1496,9 @@
   </w:num>
   <w:num w:numId="4" w16cid:durableId="945623648">
     <w:abstractNumId w:val="0"/>
+  </w:num>
+  <w:num w:numId="5" w16cid:durableId="738329856">
+    <w:abstractNumId w:val="3"/>
   </w:num>
 </w:numbering>
 </file>
@@ -2420,23 +2765,6 @@
 </file>
 
 <file path=customXml/item1.xml><?xml version="1.0" encoding="utf-8"?>
-<p:properties xmlns:p="http://schemas.microsoft.com/office/2006/metadata/properties" xmlns:xsi="http://www.w3.org/2001/XMLSchema-instance" xmlns:pc="http://schemas.microsoft.com/office/infopath/2007/PartnerControls">
-  <documentManagement>
-    <_activity xmlns="98b3f1ad-107c-497c-bb15-64aaebc89f52" xsi:nil="true"/>
-  </documentManagement>
-</p:properties>
-</file>
-
-<file path=customXml/item2.xml><?xml version="1.0" encoding="utf-8"?>
-<?mso-contentType ?>
-<FormTemplates xmlns="http://schemas.microsoft.com/sharepoint/v3/contenttype/forms">
-  <Display>DocumentLibraryForm</Display>
-  <Edit>DocumentLibraryForm</Edit>
-  <New>DocumentLibraryForm</New>
-</FormTemplates>
-</file>
-
-<file path=customXml/item3.xml><?xml version="1.0" encoding="utf-8"?>
 <ct:contentTypeSchema xmlns:ct="http://schemas.microsoft.com/office/2006/metadata/contentType" xmlns:ma="http://schemas.microsoft.com/office/2006/metadata/properties/metaAttributes" ct:_="" ma:_="" ma:contentTypeName="Documento" ma:contentTypeID="0x0101000ABC46EDA268834388609BD5B286F917" ma:contentTypeVersion="17" ma:contentTypeDescription="Crear nuevo documento." ma:contentTypeScope="" ma:versionID="b8ef759d716670bba47381dcbb7cab08">
   <xsd:schema xmlns:xsd="http://www.w3.org/2001/XMLSchema" xmlns:xs="http://www.w3.org/2001/XMLSchema" xmlns:p="http://schemas.microsoft.com/office/2006/metadata/properties" xmlns:ns3="98b3f1ad-107c-497c-bb15-64aaebc89f52" xmlns:ns4="a0690ee9-4047-4223-84b2-6b02f926f5d8" targetNamespace="http://schemas.microsoft.com/office/2006/metadata/properties" ma:root="true" ma:fieldsID="f0548e293e02a81e2d97140f47270d75" ns3:_="" ns4:_="">
     <xsd:import namespace="98b3f1ad-107c-497c-bb15-64aaebc89f52"/>
@@ -2683,25 +3011,24 @@
 </ct:contentTypeSchema>
 </file>
 
-<file path=customXml/itemProps1.xml><?xml version="1.0" encoding="utf-8"?>
-<ds:datastoreItem xmlns:ds="http://schemas.openxmlformats.org/officeDocument/2006/customXml" ds:itemID="{1A62B62A-6829-43EA-BA4A-C7555935955E}">
-  <ds:schemaRefs>
-    <ds:schemaRef ds:uri="http://schemas.microsoft.com/office/2006/metadata/properties"/>
-    <ds:schemaRef ds:uri="http://schemas.microsoft.com/office/infopath/2007/PartnerControls"/>
-    <ds:schemaRef ds:uri="98b3f1ad-107c-497c-bb15-64aaebc89f52"/>
-  </ds:schemaRefs>
-</ds:datastoreItem>
+<file path=customXml/item2.xml><?xml version="1.0" encoding="utf-8"?>
+<?mso-contentType ?>
+<FormTemplates xmlns="http://schemas.microsoft.com/sharepoint/v3/contenttype/forms">
+  <Display>DocumentLibraryForm</Display>
+  <Edit>DocumentLibraryForm</Edit>
+  <New>DocumentLibraryForm</New>
+</FormTemplates>
 </file>
 
-<file path=customXml/itemProps2.xml><?xml version="1.0" encoding="utf-8"?>
-<ds:datastoreItem xmlns:ds="http://schemas.openxmlformats.org/officeDocument/2006/customXml" ds:itemID="{4D7E8EF9-EC78-4755-A440-C4783DEAF1FB}">
-  <ds:schemaRefs>
-    <ds:schemaRef ds:uri="http://schemas.microsoft.com/sharepoint/v3/contenttype/forms"/>
-  </ds:schemaRefs>
-</ds:datastoreItem>
+<file path=customXml/item3.xml><?xml version="1.0" encoding="utf-8"?>
+<p:properties xmlns:p="http://schemas.microsoft.com/office/2006/metadata/properties" xmlns:xsi="http://www.w3.org/2001/XMLSchema-instance" xmlns:pc="http://schemas.microsoft.com/office/infopath/2007/PartnerControls">
+  <documentManagement>
+    <_activity xmlns="98b3f1ad-107c-497c-bb15-64aaebc89f52" xsi:nil="true"/>
+  </documentManagement>
+</p:properties>
 </file>
 
-<file path=customXml/itemProps3.xml><?xml version="1.0" encoding="utf-8"?>
+<file path=customXml/itemProps1.xml><?xml version="1.0" encoding="utf-8"?>
 <ds:datastoreItem xmlns:ds="http://schemas.openxmlformats.org/officeDocument/2006/customXml" ds:itemID="{36DE4FEC-864C-4CE9-A6A3-4C698DBCCE1B}">
   <ds:schemaRefs>
     <ds:schemaRef ds:uri="http://schemas.microsoft.com/office/2006/metadata/contentType"/>
@@ -2718,4 +3045,22 @@
     <ds:schemaRef ds:uri="http://schemas.microsoft.com/internal/obd"/>
   </ds:schemaRefs>
 </ds:datastoreItem>
+</file>
+
+<file path=customXml/itemProps2.xml><?xml version="1.0" encoding="utf-8"?>
+<ds:datastoreItem xmlns:ds="http://schemas.openxmlformats.org/officeDocument/2006/customXml" ds:itemID="{4D7E8EF9-EC78-4755-A440-C4783DEAF1FB}">
+  <ds:schemaRefs>
+    <ds:schemaRef ds:uri="http://schemas.microsoft.com/sharepoint/v3/contenttype/forms"/>
+  </ds:schemaRefs>
+</ds:datastoreItem>
+</file>
+
+<file path=customXml/itemProps3.xml><?xml version="1.0" encoding="utf-8"?>
+<ds:datastoreItem xmlns:ds="http://schemas.openxmlformats.org/officeDocument/2006/customXml" ds:itemID="{1A62B62A-6829-43EA-BA4A-C7555935955E}">
+  <ds:schemaRefs>
+    <ds:schemaRef ds:uri="http://schemas.microsoft.com/office/2006/metadata/properties"/>
+    <ds:schemaRef ds:uri="http://schemas.microsoft.com/office/infopath/2007/PartnerControls"/>
+    <ds:schemaRef ds:uri="98b3f1ad-107c-497c-bb15-64aaebc89f52"/>
+  </ds:schemaRefs>
+</ds:datastoreItem>
 </file>
</xml_diff>

<commit_message>
feat: add practice folder module 4
</commit_message>
<xml_diff>
--- a/Unidad_4/Guia.docx
+++ b/Unidad_4/Guia.docx
@@ -906,6 +906,53 @@
           <w:lang w:val="es-EC"/>
         </w:rPr>
         <w:t>Conectar todo con el nuevo datasoruce en los loaders.</w:t>
+      </w:r>
+    </w:p>
+    <w:p>
+      <w:pPr>
+        <w:pStyle w:val="Heading1"/>
+        <w:rPr>
+          <w:lang w:val="es-EC"/>
+        </w:rPr>
+      </w:pPr>
+      <w:r>
+        <w:rPr>
+          <w:lang w:val="es-EC"/>
+        </w:rPr>
+        <w:t>Práctica</w:t>
+      </w:r>
+    </w:p>
+    <w:p>
+      <w:pPr>
+        <w:rPr>
+          <w:lang w:val="es-EC"/>
+        </w:rPr>
+      </w:pPr>
+      <w:r>
+        <w:rPr>
+          <w:lang w:val="es-EC"/>
+        </w:rPr>
+        <w:t>Crear un botón en el componente “UserProfile” que se llame “Eliminar” de color rojo. Este deberá invocar una nueva función en nuestro DataSource “deleteUser” que recibe el index del usuario y lo elimina de la base de datos.</w:t>
+      </w:r>
+    </w:p>
+    <w:p>
+      <w:pPr>
+        <w:rPr>
+          <w:lang w:val="es-EC"/>
+        </w:rPr>
+      </w:pPr>
+    </w:p>
+    <w:p>
+      <w:pPr>
+        <w:rPr>
+          <w:lang w:val="es-EC"/>
+        </w:rPr>
+      </w:pPr>
+      <w:r>
+        <w:rPr>
+          <w:lang w:val="es-EC"/>
+        </w:rPr>
+        <w:t>En la siguiente clase demostrar lo fácil que es intercambiar Datasource con este patron usando Firebase. Responder dudas de los módulos.</w:t>
       </w:r>
     </w:p>
     <w:sectPr>
@@ -2105,7 +2152,6 @@
   <w:style w:type="character" w:default="1" w:styleId="DefaultParagraphFont">
     <w:name w:val="Default Paragraph Font"/>
     <w:uiPriority w:val="1"/>
-    <w:semiHidden/>
     <w:unhideWhenUsed/>
   </w:style>
   <w:style w:type="table" w:default="1" w:styleId="TableNormal">
@@ -2465,6 +2511,15 @@
       <w:color w:val="605E5C"/>
       <w:shd w:val="clear" w:color="auto" w:fill="E1DFDD"/>
     </w:rPr>
+  </w:style>
+  <w:style w:type="paragraph" w:styleId="NoSpacing">
+    <w:name w:val="No Spacing"/>
+    <w:uiPriority w:val="1"/>
+    <w:qFormat/>
+    <w:rsid w:val="003A41B2"/>
+    <w:pPr>
+      <w:spacing w:after="0" w:line="240" w:lineRule="auto"/>
+    </w:pPr>
   </w:style>
 </w:styles>
 </file>

</xml_diff>

<commit_message>
feat: add README for unidad 4
</commit_message>
<xml_diff>
--- a/Unidad_4/Guia.docx
+++ b/Unidad_4/Guia.docx
@@ -567,7 +567,19 @@
         <w:rPr>
           <w:lang w:val="es-EC"/>
         </w:rPr>
-        <w:t>, para adminitrar el type “Form” que tendrá los datos del formulario.</w:t>
+        <w:t>, para admini</w:t>
+      </w:r>
+      <w:r>
+        <w:rPr>
+          <w:lang w:val="es-EC"/>
+        </w:rPr>
+        <w:t>s</w:t>
+      </w:r>
+      <w:r>
+        <w:rPr>
+          <w:lang w:val="es-EC"/>
+        </w:rPr>
+        <w:t>trar el type “Form” que tendrá los datos del formulario.</w:t>
       </w:r>
     </w:p>
     <w:p>
@@ -803,24 +815,6 @@
         <w:rPr>
           <w:lang w:val="es-EC"/>
         </w:rPr>
-        <w:t>Crear una función en “api” para guardar usuario.</w:t>
-      </w:r>
-    </w:p>
-    <w:p>
-      <w:pPr>
-        <w:pStyle w:val="ListParagraph"/>
-        <w:numPr>
-          <w:ilvl w:val="0"/>
-          <w:numId w:val="5"/>
-        </w:numPr>
-        <w:rPr>
-          <w:lang w:val="es-EC"/>
-        </w:rPr>
-      </w:pPr>
-      <w:r>
-        <w:rPr>
-          <w:lang w:val="es-EC"/>
-        </w:rPr>
         <w:t>Implementar DataSourse Repository.</w:t>
       </w:r>
       <w:r>
@@ -924,6 +918,24 @@
           <w:lang w:val="es-EC"/>
         </w:rPr>
         <w:t>Conectar todo con el nuevo datasoruce en los loaders.</w:t>
+      </w:r>
+    </w:p>
+    <w:p>
+      <w:pPr>
+        <w:pStyle w:val="ListParagraph"/>
+        <w:numPr>
+          <w:ilvl w:val="1"/>
+          <w:numId w:val="5"/>
+        </w:numPr>
+        <w:rPr>
+          <w:lang w:val="es-EC"/>
+        </w:rPr>
+      </w:pPr>
+      <w:r>
+        <w:rPr>
+          <w:lang w:val="es-EC"/>
+        </w:rPr>
+        <w:t>Crear una función en “api” para guardar usuario.</w:t>
       </w:r>
     </w:p>
     <w:p>
@@ -2926,23 +2938,6 @@
 </file>
 
 <file path=customXml/item1.xml><?xml version="1.0" encoding="utf-8"?>
-<p:properties xmlns:p="http://schemas.microsoft.com/office/2006/metadata/properties" xmlns:xsi="http://www.w3.org/2001/XMLSchema-instance" xmlns:pc="http://schemas.microsoft.com/office/infopath/2007/PartnerControls">
-  <documentManagement>
-    <_activity xmlns="98b3f1ad-107c-497c-bb15-64aaebc89f52" xsi:nil="true"/>
-  </documentManagement>
-</p:properties>
-</file>
-
-<file path=customXml/item2.xml><?xml version="1.0" encoding="utf-8"?>
-<?mso-contentType ?>
-<FormTemplates xmlns="http://schemas.microsoft.com/sharepoint/v3/contenttype/forms">
-  <Display>DocumentLibraryForm</Display>
-  <Edit>DocumentLibraryForm</Edit>
-  <New>DocumentLibraryForm</New>
-</FormTemplates>
-</file>
-
-<file path=customXml/item3.xml><?xml version="1.0" encoding="utf-8"?>
 <ct:contentTypeSchema xmlns:ct="http://schemas.microsoft.com/office/2006/metadata/contentType" xmlns:ma="http://schemas.microsoft.com/office/2006/metadata/properties/metaAttributes" ct:_="" ma:_="" ma:contentTypeName="Documento" ma:contentTypeID="0x0101000ABC46EDA268834388609BD5B286F917" ma:contentTypeVersion="17" ma:contentTypeDescription="Crear nuevo documento." ma:contentTypeScope="" ma:versionID="b8ef759d716670bba47381dcbb7cab08">
   <xsd:schema xmlns:xsd="http://www.w3.org/2001/XMLSchema" xmlns:xs="http://www.w3.org/2001/XMLSchema" xmlns:p="http://schemas.microsoft.com/office/2006/metadata/properties" xmlns:ns3="98b3f1ad-107c-497c-bb15-64aaebc89f52" xmlns:ns4="a0690ee9-4047-4223-84b2-6b02f926f5d8" targetNamespace="http://schemas.microsoft.com/office/2006/metadata/properties" ma:root="true" ma:fieldsID="f0548e293e02a81e2d97140f47270d75" ns3:_="" ns4:_="">
     <xsd:import namespace="98b3f1ad-107c-497c-bb15-64aaebc89f52"/>
@@ -3189,25 +3184,24 @@
 </ct:contentTypeSchema>
 </file>
 
-<file path=customXml/itemProps1.xml><?xml version="1.0" encoding="utf-8"?>
-<ds:datastoreItem xmlns:ds="http://schemas.openxmlformats.org/officeDocument/2006/customXml" ds:itemID="{1A62B62A-6829-43EA-BA4A-C7555935955E}">
-  <ds:schemaRefs>
-    <ds:schemaRef ds:uri="http://schemas.microsoft.com/office/2006/metadata/properties"/>
-    <ds:schemaRef ds:uri="http://schemas.microsoft.com/office/infopath/2007/PartnerControls"/>
-    <ds:schemaRef ds:uri="98b3f1ad-107c-497c-bb15-64aaebc89f52"/>
-  </ds:schemaRefs>
-</ds:datastoreItem>
+<file path=customXml/item2.xml><?xml version="1.0" encoding="utf-8"?>
+<?mso-contentType ?>
+<FormTemplates xmlns="http://schemas.microsoft.com/sharepoint/v3/contenttype/forms">
+  <Display>DocumentLibraryForm</Display>
+  <Edit>DocumentLibraryForm</Edit>
+  <New>DocumentLibraryForm</New>
+</FormTemplates>
 </file>
 
-<file path=customXml/itemProps2.xml><?xml version="1.0" encoding="utf-8"?>
-<ds:datastoreItem xmlns:ds="http://schemas.openxmlformats.org/officeDocument/2006/customXml" ds:itemID="{4D7E8EF9-EC78-4755-A440-C4783DEAF1FB}">
-  <ds:schemaRefs>
-    <ds:schemaRef ds:uri="http://schemas.microsoft.com/sharepoint/v3/contenttype/forms"/>
-  </ds:schemaRefs>
-</ds:datastoreItem>
+<file path=customXml/item3.xml><?xml version="1.0" encoding="utf-8"?>
+<p:properties xmlns:p="http://schemas.microsoft.com/office/2006/metadata/properties" xmlns:xsi="http://www.w3.org/2001/XMLSchema-instance" xmlns:pc="http://schemas.microsoft.com/office/infopath/2007/PartnerControls">
+  <documentManagement>
+    <_activity xmlns="98b3f1ad-107c-497c-bb15-64aaebc89f52" xsi:nil="true"/>
+  </documentManagement>
+</p:properties>
 </file>
 
-<file path=customXml/itemProps3.xml><?xml version="1.0" encoding="utf-8"?>
+<file path=customXml/itemProps1.xml><?xml version="1.0" encoding="utf-8"?>
 <ds:datastoreItem xmlns:ds="http://schemas.openxmlformats.org/officeDocument/2006/customXml" ds:itemID="{36DE4FEC-864C-4CE9-A6A3-4C698DBCCE1B}">
   <ds:schemaRefs>
     <ds:schemaRef ds:uri="http://schemas.microsoft.com/office/2006/metadata/contentType"/>
@@ -3224,4 +3218,22 @@
     <ds:schemaRef ds:uri="http://schemas.microsoft.com/internal/obd"/>
   </ds:schemaRefs>
 </ds:datastoreItem>
+</file>
+
+<file path=customXml/itemProps2.xml><?xml version="1.0" encoding="utf-8"?>
+<ds:datastoreItem xmlns:ds="http://schemas.openxmlformats.org/officeDocument/2006/customXml" ds:itemID="{4D7E8EF9-EC78-4755-A440-C4783DEAF1FB}">
+  <ds:schemaRefs>
+    <ds:schemaRef ds:uri="http://schemas.microsoft.com/sharepoint/v3/contenttype/forms"/>
+  </ds:schemaRefs>
+</ds:datastoreItem>
+</file>
+
+<file path=customXml/itemProps3.xml><?xml version="1.0" encoding="utf-8"?>
+<ds:datastoreItem xmlns:ds="http://schemas.openxmlformats.org/officeDocument/2006/customXml" ds:itemID="{1A62B62A-6829-43EA-BA4A-C7555935955E}">
+  <ds:schemaRefs>
+    <ds:schemaRef ds:uri="http://schemas.microsoft.com/office/2006/metadata/properties"/>
+    <ds:schemaRef ds:uri="http://schemas.microsoft.com/office/infopath/2007/PartnerControls"/>
+    <ds:schemaRef ds:uri="98b3f1ad-107c-497c-bb15-64aaebc89f52"/>
+  </ds:schemaRefs>
+</ds:datastoreItem>
 </file>
</xml_diff>